<commit_message>
Convert Markdown to DOCX
</commit_message>
<xml_diff>
--- a/generated/acceptance_test_plan.docx
+++ b/generated/acceptance_test_plan.docx
@@ -9379,12 +9379,6 @@
       </w:pPr>
       <w:r>
         <w:t xml:space="preserve">Here's the output file (uatp_i1.md) with the tables correctly formatted and the content from the input files incorporated.</w:t>
-      </w:r>
-      <w:r>
-        <w:t xml:space="preserve"> </w:t>
-      </w:r>
-      <w:r>
-        <w:t xml:space="preserve">```markdown</w:t>
       </w:r>
     </w:p>
     <w:bookmarkEnd w:id="61"/>

</xml_diff>